<commit_message>
Mantenimiento y Controller Categoria Completo 25/02/2025
</commit_message>
<xml_diff>
--- a/docs/compra y ventap.docx
+++ b/docs/compra y ventap.docx
@@ -1828,15 +1828,7 @@
           <w:sz w:val="24"/>
           <w:szCs w:val="24"/>
         </w:rPr>
-        <w:t xml:space="preserve"> </w:t>
-      </w:r>
-      <w:r>
-        <w:rPr>
-          <w:rFonts w:cstheme="minorHAnsi"/>
-          <w:sz w:val="24"/>
-          <w:szCs w:val="24"/>
-        </w:rPr>
-        <w:t>Almacenar los detalles de los productos adquiridos en cada compra.</w:t>
+        <w:t xml:space="preserve"> Almacenar los detalles de los productos adquiridos en cada compra.</w:t>
       </w:r>
     </w:p>
     <w:p>
@@ -2159,15 +2151,7 @@
           <w:sz w:val="24"/>
           <w:szCs w:val="24"/>
         </w:rPr>
-        <w:t xml:space="preserve"> </w:t>
-      </w:r>
-      <w:r>
-        <w:rPr>
-          <w:rFonts w:cstheme="minorHAnsi"/>
-          <w:sz w:val="24"/>
-          <w:szCs w:val="24"/>
-        </w:rPr>
-        <w:t>Almacenar información de los proveedores que surten productos al sistema.</w:t>
+        <w:t xml:space="preserve"> Almacenar información de los proveedores que surten productos al sistema.</w:t>
       </w:r>
     </w:p>
     <w:p>
@@ -2650,6 +2634,30 @@
           <w:sz w:val="24"/>
           <w:szCs w:val="24"/>
         </w:rPr>
+        <w:t>price: Precio del plato.</w:t>
+      </w:r>
+      <w:bookmarkStart w:id="0" w:name="_GoBack"/>
+      <w:bookmarkEnd w:id="0"/>
+    </w:p>
+    <w:p>
+      <w:pPr>
+        <w:pStyle w:val="Prrafodelista"/>
+        <w:numPr>
+          <w:ilvl w:val="1"/>
+          <w:numId w:val="8"/>
+        </w:numPr>
+        <w:rPr>
+          <w:rFonts w:cstheme="minorHAnsi"/>
+          <w:sz w:val="24"/>
+          <w:szCs w:val="24"/>
+        </w:rPr>
+      </w:pPr>
+      <w:r>
+        <w:rPr>
+          <w:rFonts w:cstheme="minorHAnsi"/>
+          <w:sz w:val="24"/>
+          <w:szCs w:val="24"/>
+        </w:rPr>
         <w:t xml:space="preserve">status: Estado del plato (disponible, </w:t>
       </w:r>
       <w:r>
@@ -2931,6 +2939,7 @@
           <w:sz w:val="24"/>
           <w:szCs w:val="24"/>
         </w:rPr>
+        <w:lastRenderedPageBreak/>
         <w:t>status: Estado del plato (disponible, no disponible, archivado).</w:t>
       </w:r>
     </w:p>
@@ -2953,7 +2962,6 @@
           <w:sz w:val="24"/>
           <w:szCs w:val="24"/>
         </w:rPr>
-        <w:lastRenderedPageBreak/>
         <w:t>created_at: Fecha de creación del registro.</w:t>
       </w:r>
     </w:p>
@@ -3845,8 +3853,6 @@
         </w:rPr>
         <w:t xml:space="preserve"> Registrar las ventas realizadas a los clientes</w:t>
       </w:r>
-      <w:bookmarkStart w:id="0" w:name="_GoBack"/>
-      <w:bookmarkEnd w:id="0"/>
     </w:p>
     <w:p>
       <w:pPr>
@@ -3889,6 +3895,7 @@
           <w:sz w:val="24"/>
           <w:szCs w:val="24"/>
         </w:rPr>
+        <w:lastRenderedPageBreak/>
         <w:t>id:</w:t>
       </w:r>
       <w:r>
@@ -3919,7 +3926,6 @@
           <w:sz w:val="24"/>
           <w:szCs w:val="24"/>
         </w:rPr>
-        <w:lastRenderedPageBreak/>
         <w:t>customer_id:</w:t>
       </w:r>
       <w:r>
@@ -4936,6 +4942,7 @@
           <w:sz w:val="24"/>
           <w:szCs w:val="24"/>
         </w:rPr>
+        <w:lastRenderedPageBreak/>
         <w:t>Propósitos:</w:t>
       </w:r>
       <w:r>
@@ -4974,7 +4981,6 @@
           <w:sz w:val="24"/>
           <w:szCs w:val="24"/>
         </w:rPr>
-        <w:lastRenderedPageBreak/>
         <w:t>Campos:</w:t>
       </w:r>
     </w:p>
@@ -5397,25 +5403,7 @@
           <w:bCs w:val="0"/>
           <w:color w:val="4472C4" w:themeColor="accent1"/>
         </w:rPr>
-        <w:t>1</w:t>
-      </w:r>
-      <w:r>
-        <w:rPr>
-          <w:rStyle w:val="Textoennegrita"/>
-          <w:b w:val="0"/>
-          <w:bCs w:val="0"/>
-          <w:color w:val="4472C4" w:themeColor="accent1"/>
-        </w:rPr>
-        <w:t>9</w:t>
-      </w:r>
-      <w:r>
-        <w:rPr>
-          <w:rStyle w:val="Textoennegrita"/>
-          <w:b w:val="0"/>
-          <w:bCs w:val="0"/>
-          <w:color w:val="4472C4" w:themeColor="accent1"/>
-        </w:rPr>
-        <w:t xml:space="preserve">. Tabla </w:t>
+        <w:t xml:space="preserve">19. Tabla </w:t>
       </w:r>
       <w:r>
         <w:rPr>
@@ -5696,121 +5684,102 @@
           <w:sz w:val="24"/>
           <w:szCs w:val="24"/>
         </w:rPr>
-        <w:t>c</w:t>
-      </w:r>
+        <w:t>created_at</w:t>
+      </w:r>
+      <w:r>
+        <w:rPr>
+          <w:sz w:val="24"/>
+          <w:szCs w:val="24"/>
+        </w:rPr>
+        <w:t xml:space="preserve"> (timestamp): Fecha del movimiento.</w:t>
+      </w:r>
+    </w:p>
+    <w:p>
+      <w:pPr>
+        <w:spacing w:before="100" w:beforeAutospacing="1" w:after="100" w:afterAutospacing="1" w:line="240" w:lineRule="auto"/>
+        <w:rPr>
+          <w:sz w:val="24"/>
+          <w:szCs w:val="24"/>
+        </w:rPr>
+      </w:pPr>
+    </w:p>
+    <w:p>
+      <w:pPr>
+        <w:pStyle w:val="Ttulo3"/>
+      </w:pPr>
+      <w:r>
+        <w:rPr>
+          <w:rStyle w:val="Textoennegrita"/>
+          <w:b w:val="0"/>
+          <w:bCs w:val="0"/>
+        </w:rPr>
+        <w:t xml:space="preserve">20. Tabla </w:t>
+      </w:r>
+      <w:r>
+        <w:rPr>
+          <w:rStyle w:val="CdigoHTML"/>
+          <w:rFonts w:eastAsiaTheme="majorEastAsia"/>
+        </w:rPr>
+        <w:t>transactions</w:t>
+      </w:r>
+      <w:r>
+        <w:rPr>
+          <w:rStyle w:val="Textoennegrita"/>
+          <w:b w:val="0"/>
+          <w:bCs w:val="0"/>
+        </w:rPr>
+        <w:t xml:space="preserve"> (Transacciones)</w:t>
+      </w:r>
+    </w:p>
+    <w:p>
+      <w:pPr>
+        <w:numPr>
+          <w:ilvl w:val="0"/>
+          <w:numId w:val="21"/>
+        </w:numPr>
+        <w:spacing w:before="100" w:beforeAutospacing="1" w:after="100" w:afterAutospacing="1" w:line="240" w:lineRule="auto"/>
+      </w:pPr>
+      <w:r>
+        <w:rPr>
+          <w:rStyle w:val="Textoennegrita"/>
+        </w:rPr>
+        <w:t>Propósito:</w:t>
+      </w:r>
+      <w:r>
+        <w:t xml:space="preserve"> Registrar el flujo financiero asociado a compras, ventas, pagos y ajustes.</w:t>
+      </w:r>
+    </w:p>
+    <w:p>
+      <w:pPr>
+        <w:numPr>
+          <w:ilvl w:val="0"/>
+          <w:numId w:val="21"/>
+        </w:numPr>
+        <w:spacing w:before="100" w:beforeAutospacing="1" w:after="100" w:afterAutospacing="1" w:line="240" w:lineRule="auto"/>
+      </w:pPr>
+      <w:r>
+        <w:rPr>
+          <w:rStyle w:val="Textoennegrita"/>
+        </w:rPr>
+        <w:lastRenderedPageBreak/>
+        <w:t>Campos:</w:t>
+      </w:r>
+    </w:p>
+    <w:p>
+      <w:pPr>
+        <w:numPr>
+          <w:ilvl w:val="1"/>
+          <w:numId w:val="21"/>
+        </w:numPr>
+        <w:spacing w:before="100" w:beforeAutospacing="1" w:after="100" w:afterAutospacing="1" w:line="240" w:lineRule="auto"/>
+      </w:pPr>
       <w:r>
         <w:rPr>
           <w:rStyle w:val="CdigoHTML"/>
           <w:rFonts w:eastAsiaTheme="majorEastAsia"/>
           <w:b/>
           <w:bCs/>
-          <w:sz w:val="24"/>
-          <w:szCs w:val="24"/>
-        </w:rPr>
-        <w:t>reated_at</w:t>
-      </w:r>
-      <w:r>
-        <w:rPr>
-          <w:sz w:val="24"/>
-          <w:szCs w:val="24"/>
-        </w:rPr>
-        <w:t xml:space="preserve"> (timestamp): Fecha del movimiento.</w:t>
-      </w:r>
-    </w:p>
-    <w:p>
-      <w:pPr>
-        <w:spacing w:before="100" w:beforeAutospacing="1" w:after="100" w:afterAutospacing="1" w:line="240" w:lineRule="auto"/>
-        <w:rPr>
-          <w:sz w:val="24"/>
-          <w:szCs w:val="24"/>
-        </w:rPr>
-      </w:pPr>
-    </w:p>
-    <w:p>
-      <w:pPr>
-        <w:pStyle w:val="Ttulo3"/>
-      </w:pPr>
-      <w:r>
-        <w:rPr>
-          <w:rStyle w:val="Textoennegrita"/>
-          <w:b w:val="0"/>
-          <w:bCs w:val="0"/>
-        </w:rPr>
-        <w:t>20</w:t>
-      </w:r>
-      <w:r>
-        <w:rPr>
-          <w:rStyle w:val="Textoennegrita"/>
-          <w:b w:val="0"/>
-          <w:bCs w:val="0"/>
-        </w:rPr>
-        <w:t xml:space="preserve">. Tabla </w:t>
-      </w:r>
-      <w:r>
-        <w:rPr>
-          <w:rStyle w:val="CdigoHTML"/>
-          <w:rFonts w:eastAsiaTheme="majorEastAsia"/>
-        </w:rPr>
-        <w:t>transactions</w:t>
-      </w:r>
-      <w:r>
-        <w:rPr>
-          <w:rStyle w:val="Textoennegrita"/>
-          <w:b w:val="0"/>
-          <w:bCs w:val="0"/>
-        </w:rPr>
-        <w:t xml:space="preserve"> (Transacciones)</w:t>
-      </w:r>
-    </w:p>
-    <w:p>
-      <w:pPr>
-        <w:numPr>
-          <w:ilvl w:val="0"/>
-          <w:numId w:val="21"/>
-        </w:numPr>
-        <w:spacing w:before="100" w:beforeAutospacing="1" w:after="100" w:afterAutospacing="1" w:line="240" w:lineRule="auto"/>
-      </w:pPr>
-      <w:r>
-        <w:rPr>
-          <w:rStyle w:val="Textoennegrita"/>
-        </w:rPr>
-        <w:t>Propósito:</w:t>
-      </w:r>
-      <w:r>
-        <w:t xml:space="preserve"> Registrar el flujo financiero asociado a compras, ventas, pagos y ajustes.</w:t>
-      </w:r>
-    </w:p>
-    <w:p>
-      <w:pPr>
-        <w:numPr>
-          <w:ilvl w:val="0"/>
-          <w:numId w:val="21"/>
-        </w:numPr>
-        <w:spacing w:before="100" w:beforeAutospacing="1" w:after="100" w:afterAutospacing="1" w:line="240" w:lineRule="auto"/>
-      </w:pPr>
-      <w:r>
-        <w:rPr>
-          <w:rStyle w:val="Textoennegrita"/>
-        </w:rPr>
-        <w:t>Campos:</w:t>
-      </w:r>
-    </w:p>
-    <w:p>
-      <w:pPr>
-        <w:numPr>
-          <w:ilvl w:val="1"/>
-          <w:numId w:val="21"/>
-        </w:numPr>
-        <w:spacing w:before="100" w:beforeAutospacing="1" w:after="100" w:afterAutospacing="1" w:line="240" w:lineRule="auto"/>
-      </w:pPr>
-      <w:r>
-        <w:rPr>
-          <w:rStyle w:val="CdigoHTML"/>
-          <w:rFonts w:eastAsiaTheme="majorEastAsia"/>
-          <w:b/>
-          <w:bCs/>
-        </w:rPr>
-        <w:lastRenderedPageBreak/>
+        </w:rPr>
         <w:t>id</w:t>
       </w:r>
       <w:r>
@@ -8655,39 +8624,12 @@
   </w:num>
   <w:num w:numId="20">
     <w:abstractNumId w:val="17"/>
-    <w:lvlOverride w:ilvl="0"/>
-    <w:lvlOverride w:ilvl="1"/>
-    <w:lvlOverride w:ilvl="2"/>
-    <w:lvlOverride w:ilvl="3"/>
-    <w:lvlOverride w:ilvl="4"/>
-    <w:lvlOverride w:ilvl="5"/>
-    <w:lvlOverride w:ilvl="6"/>
-    <w:lvlOverride w:ilvl="7"/>
-    <w:lvlOverride w:ilvl="8"/>
   </w:num>
   <w:num w:numId="21">
     <w:abstractNumId w:val="15"/>
-    <w:lvlOverride w:ilvl="0"/>
-    <w:lvlOverride w:ilvl="1"/>
-    <w:lvlOverride w:ilvl="2"/>
-    <w:lvlOverride w:ilvl="3"/>
-    <w:lvlOverride w:ilvl="4"/>
-    <w:lvlOverride w:ilvl="5"/>
-    <w:lvlOverride w:ilvl="6"/>
-    <w:lvlOverride w:ilvl="7"/>
-    <w:lvlOverride w:ilvl="8"/>
   </w:num>
   <w:num w:numId="22">
     <w:abstractNumId w:val="0"/>
-    <w:lvlOverride w:ilvl="0"/>
-    <w:lvlOverride w:ilvl="1"/>
-    <w:lvlOverride w:ilvl="2"/>
-    <w:lvlOverride w:ilvl="3"/>
-    <w:lvlOverride w:ilvl="4"/>
-    <w:lvlOverride w:ilvl="5"/>
-    <w:lvlOverride w:ilvl="6"/>
-    <w:lvlOverride w:ilvl="7"/>
-    <w:lvlOverride w:ilvl="8"/>
   </w:num>
 </w:numbering>
 </file>
@@ -9119,6 +9061,7 @@
   <w:style w:type="character" w:default="1" w:styleId="Fuentedeprrafopredeter">
     <w:name w:val="Default Paragraph Font"/>
     <w:uiPriority w:val="1"/>
+    <w:semiHidden/>
     <w:unhideWhenUsed/>
   </w:style>
   <w:style w:type="table" w:default="1" w:styleId="Tablanormal">
@@ -9495,7 +9438,7 @@
 </file>
 
 <file path=customXml/itemProps1.xml><?xml version="1.0" encoding="utf-8"?>
-<ds:datastoreItem xmlns:ds="http://schemas.openxmlformats.org/officeDocument/2006/customXml" ds:itemID="{7847748C-1887-4705-8BC8-44F0C51387A6}">
+<ds:datastoreItem xmlns:ds="http://schemas.openxmlformats.org/officeDocument/2006/customXml" ds:itemID="{FDD74102-4105-4BB4-8D7F-60834666452D}">
   <ds:schemaRefs>
     <ds:schemaRef ds:uri="http://schemas.openxmlformats.org/officeDocument/2006/bibliography"/>
   </ds:schemaRefs>

</xml_diff>